<commit_message>
Updates for week 2
</commit_message>
<xml_diff>
--- a/testPlan.docx
+++ b/testPlan.docx
@@ -54,7 +54,11 @@
         </w:rPr>
       </w:pPr>
       <w:r>
-        <w:rPr/>
+        <w:rPr>
+          <w:rFonts w:ascii="Times New Roman" w:hAnsi="Times New Roman"/>
+          <w:b w:val="false"/>
+          <w:bCs w:val="false"/>
+        </w:rPr>
         <w:drawing>
           <wp:anchor behindDoc="0" distT="0" distB="0" distL="0" distR="0" simplePos="0" locked="0" layoutInCell="1" allowOverlap="1" relativeHeight="2">
             <wp:simplePos x="0" y="0"/>
@@ -135,7 +139,11 @@
         </w:rPr>
       </w:pPr>
       <w:r>
-        <w:rPr/>
+        <w:rPr>
+          <w:rFonts w:ascii="Times New Roman" w:hAnsi="Times New Roman"/>
+          <w:b w:val="false"/>
+          <w:bCs w:val="false"/>
+        </w:rPr>
         <w:drawing>
           <wp:anchor behindDoc="0" distT="0" distB="0" distL="0" distR="0" simplePos="0" locked="0" layoutInCell="1" allowOverlap="1" relativeHeight="3">
             <wp:simplePos x="0" y="0"/>
@@ -261,7 +269,11 @@
         </w:rPr>
       </w:pPr>
       <w:r>
-        <w:rPr/>
+        <w:rPr>
+          <w:rFonts w:ascii="Times New Roman" w:hAnsi="Times New Roman"/>
+          <w:b w:val="false"/>
+          <w:bCs w:val="false"/>
+        </w:rPr>
         <w:drawing>
           <wp:anchor behindDoc="0" distT="0" distB="0" distL="0" distR="0" simplePos="0" locked="0" layoutInCell="1" allowOverlap="1" relativeHeight="5">
             <wp:simplePos x="0" y="0"/>
@@ -327,6 +339,409 @@
         <w:t>Assert that the data in each of these views makes sense</w:t>
       </w:r>
     </w:p>
+    <w:p>
+      <w:pPr>
+        <w:pStyle w:val="Normal"/>
+        <w:rPr>
+          <w:rFonts w:ascii="Times New Roman" w:hAnsi="Times New Roman"/>
+          <w:b w:val="false"/>
+          <w:b w:val="false"/>
+          <w:bCs w:val="false"/>
+        </w:rPr>
+      </w:pPr>
+      <w:r>
+        <w:rPr/>
+      </w:r>
+    </w:p>
+    <w:p>
+      <w:pPr>
+        <w:pStyle w:val="Normal"/>
+        <w:rPr>
+          <w:b/>
+          <w:b/>
+          <w:bCs/>
+        </w:rPr>
+      </w:pPr>
+      <w:r>
+        <w:rPr>
+          <w:rFonts w:ascii="Times New Roman" w:hAnsi="Times New Roman"/>
+          <w:b/>
+          <w:bCs/>
+        </w:rPr>
+        <w:t>WEEK 2:</w:t>
+      </w:r>
+    </w:p>
+    <w:p>
+      <w:pPr>
+        <w:pStyle w:val="Normal"/>
+        <w:numPr>
+          <w:ilvl w:val="0"/>
+          <w:numId w:val="2"/>
+        </w:numPr>
+        <w:rPr>
+          <w:b w:val="false"/>
+          <w:b w:val="false"/>
+          <w:bCs w:val="false"/>
+        </w:rPr>
+      </w:pPr>
+      <w:r>
+        <w:rPr>
+          <w:rFonts w:ascii="Times New Roman" w:hAnsi="Times New Roman"/>
+          <w:b w:val="false"/>
+          <w:bCs w:val="false"/>
+        </w:rPr>
+        <w:t>Check that refreshing works. Go to the saved tab, nearby tab, and a stop's info and pull down. Verify that a slider drops down. I couldn't figure out how to get a screenshot</w:t>
+      </w:r>
+    </w:p>
+    <w:p>
+      <w:pPr>
+        <w:pStyle w:val="Normal"/>
+        <w:numPr>
+          <w:ilvl w:val="0"/>
+          <w:numId w:val="2"/>
+        </w:numPr>
+        <w:rPr>
+          <w:b w:val="false"/>
+          <w:b w:val="false"/>
+          <w:bCs w:val="false"/>
+        </w:rPr>
+      </w:pPr>
+      <w:r>
+        <w:rPr>
+          <w:rFonts w:ascii="Times New Roman" w:hAnsi="Times New Roman"/>
+          <w:b w:val="false"/>
+          <w:bCs w:val="false"/>
+        </w:rPr>
+        <w:t>Add Favorite. In the nearby tab, click on a star. It should toggle to indicate favorite. Also try this in a stop's info. Check that the saved page is accurate.</w:t>
+      </w:r>
+    </w:p>
+    <w:p>
+      <w:pPr>
+        <w:pStyle w:val="Normal"/>
+        <w:rPr>
+          <w:rFonts w:ascii="Times New Roman" w:hAnsi="Times New Roman"/>
+        </w:rPr>
+      </w:pPr>
+      <w:r>
+        <w:rPr>
+          <w:b w:val="false"/>
+          <w:bCs w:val="false"/>
+        </w:rPr>
+        <w:drawing>
+          <wp:anchor behindDoc="0" distT="0" distB="0" distL="0" distR="0" simplePos="0" locked="0" layoutInCell="1" allowOverlap="1" relativeHeight="6">
+            <wp:simplePos x="0" y="0"/>
+            <wp:positionH relativeFrom="column">
+              <wp:posOffset>508635</wp:posOffset>
+            </wp:positionH>
+            <wp:positionV relativeFrom="paragraph">
+              <wp:posOffset>0</wp:posOffset>
+            </wp:positionV>
+            <wp:extent cx="1772285" cy="3018790"/>
+            <wp:effectExtent l="0" t="0" r="0" b="0"/>
+            <wp:wrapTopAndBottom/>
+            <wp:docPr id="5" name="Image5" descr=""/>
+            <wp:cNvGraphicFramePr>
+              <a:graphicFrameLocks xmlns:a="http://schemas.openxmlformats.org/drawingml/2006/main" noChangeAspect="1"/>
+            </wp:cNvGraphicFramePr>
+            <a:graphic xmlns:a="http://schemas.openxmlformats.org/drawingml/2006/main">
+              <a:graphicData uri="http://schemas.openxmlformats.org/drawingml/2006/picture">
+                <pic:pic xmlns:pic="http://schemas.openxmlformats.org/drawingml/2006/picture">
+                  <pic:nvPicPr>
+                    <pic:cNvPr id="5" name="Image5" descr=""/>
+                    <pic:cNvPicPr>
+                      <a:picLocks noChangeAspect="1" noChangeArrowheads="1"/>
+                    </pic:cNvPicPr>
+                  </pic:nvPicPr>
+                  <pic:blipFill>
+                    <a:blip r:embed="rId6"/>
+                    <a:stretch>
+                      <a:fillRect/>
+                    </a:stretch>
+                  </pic:blipFill>
+                  <pic:spPr bwMode="auto">
+                    <a:xfrm>
+                      <a:off x="0" y="0"/>
+                      <a:ext cx="1772285" cy="3018790"/>
+                    </a:xfrm>
+                    <a:prstGeom prst="rect">
+                      <a:avLst/>
+                    </a:prstGeom>
+                  </pic:spPr>
+                </pic:pic>
+              </a:graphicData>
+            </a:graphic>
+          </wp:anchor>
+        </w:drawing>
+        <w:drawing>
+          <wp:anchor behindDoc="0" distT="0" distB="0" distL="0" distR="0" simplePos="0" locked="0" layoutInCell="1" allowOverlap="1" relativeHeight="7">
+            <wp:simplePos x="0" y="0"/>
+            <wp:positionH relativeFrom="column">
+              <wp:posOffset>2436495</wp:posOffset>
+            </wp:positionH>
+            <wp:positionV relativeFrom="paragraph">
+              <wp:posOffset>0</wp:posOffset>
+            </wp:positionV>
+            <wp:extent cx="1722755" cy="2985135"/>
+            <wp:effectExtent l="0" t="0" r="0" b="0"/>
+            <wp:wrapTopAndBottom/>
+            <wp:docPr id="6" name="Image6" descr=""/>
+            <wp:cNvGraphicFramePr>
+              <a:graphicFrameLocks xmlns:a="http://schemas.openxmlformats.org/drawingml/2006/main" noChangeAspect="1"/>
+            </wp:cNvGraphicFramePr>
+            <a:graphic xmlns:a="http://schemas.openxmlformats.org/drawingml/2006/main">
+              <a:graphicData uri="http://schemas.openxmlformats.org/drawingml/2006/picture">
+                <pic:pic xmlns:pic="http://schemas.openxmlformats.org/drawingml/2006/picture">
+                  <pic:nvPicPr>
+                    <pic:cNvPr id="6" name="Image6" descr=""/>
+                    <pic:cNvPicPr>
+                      <a:picLocks noChangeAspect="1" noChangeArrowheads="1"/>
+                    </pic:cNvPicPr>
+                  </pic:nvPicPr>
+                  <pic:blipFill>
+                    <a:blip r:embed="rId7"/>
+                    <a:stretch>
+                      <a:fillRect/>
+                    </a:stretch>
+                  </pic:blipFill>
+                  <pic:spPr bwMode="auto">
+                    <a:xfrm>
+                      <a:off x="0" y="0"/>
+                      <a:ext cx="1722755" cy="2985135"/>
+                    </a:xfrm>
+                    <a:prstGeom prst="rect">
+                      <a:avLst/>
+                    </a:prstGeom>
+                  </pic:spPr>
+                </pic:pic>
+              </a:graphicData>
+            </a:graphic>
+          </wp:anchor>
+        </w:drawing>
+      </w:r>
+    </w:p>
+    <w:p>
+      <w:pPr>
+        <w:pStyle w:val="Normal"/>
+        <w:numPr>
+          <w:ilvl w:val="0"/>
+          <w:numId w:val="2"/>
+        </w:numPr>
+        <w:rPr>
+          <w:rFonts w:ascii="Times New Roman" w:hAnsi="Times New Roman"/>
+        </w:rPr>
+      </w:pPr>
+      <w:r>
+        <w:rPr>
+          <w:rFonts w:ascii="Times New Roman" w:hAnsi="Times New Roman"/>
+          <w:b w:val="false"/>
+          <w:bCs w:val="false"/>
+        </w:rPr>
+        <w:t>On the saved tab, check that the colored bubbles make sense for a stop by checking upcoming buses. Note that this may not be entirely accurate depending on the time of day/week.</w:t>
+      </w:r>
+    </w:p>
+    <w:p>
+      <w:pPr>
+        <w:pStyle w:val="Normal"/>
+        <w:rPr>
+          <w:rFonts w:ascii="Times New Roman" w:hAnsi="Times New Roman"/>
+        </w:rPr>
+      </w:pPr>
+      <w:r>
+        <w:rPr>
+          <w:b w:val="false"/>
+          <w:bCs w:val="false"/>
+        </w:rPr>
+        <w:drawing>
+          <wp:anchor behindDoc="0" distT="0" distB="0" distL="0" distR="0" simplePos="0" locked="0" layoutInCell="1" allowOverlap="1" relativeHeight="8">
+            <wp:simplePos x="0" y="0"/>
+            <wp:positionH relativeFrom="column">
+              <wp:posOffset>1051560</wp:posOffset>
+            </wp:positionH>
+            <wp:positionV relativeFrom="paragraph">
+              <wp:posOffset>102870</wp:posOffset>
+            </wp:positionV>
+            <wp:extent cx="1687195" cy="2986405"/>
+            <wp:effectExtent l="0" t="0" r="0" b="0"/>
+            <wp:wrapTopAndBottom/>
+            <wp:docPr id="7" name="Image7" descr=""/>
+            <wp:cNvGraphicFramePr>
+              <a:graphicFrameLocks xmlns:a="http://schemas.openxmlformats.org/drawingml/2006/main" noChangeAspect="1"/>
+            </wp:cNvGraphicFramePr>
+            <a:graphic xmlns:a="http://schemas.openxmlformats.org/drawingml/2006/main">
+              <a:graphicData uri="http://schemas.openxmlformats.org/drawingml/2006/picture">
+                <pic:pic xmlns:pic="http://schemas.openxmlformats.org/drawingml/2006/picture">
+                  <pic:nvPicPr>
+                    <pic:cNvPr id="7" name="Image7" descr=""/>
+                    <pic:cNvPicPr>
+                      <a:picLocks noChangeAspect="1" noChangeArrowheads="1"/>
+                    </pic:cNvPicPr>
+                  </pic:nvPicPr>
+                  <pic:blipFill>
+                    <a:blip r:embed="rId8"/>
+                    <a:stretch>
+                      <a:fillRect/>
+                    </a:stretch>
+                  </pic:blipFill>
+                  <pic:spPr bwMode="auto">
+                    <a:xfrm>
+                      <a:off x="0" y="0"/>
+                      <a:ext cx="1687195" cy="2986405"/>
+                    </a:xfrm>
+                    <a:prstGeom prst="rect">
+                      <a:avLst/>
+                    </a:prstGeom>
+                  </pic:spPr>
+                </pic:pic>
+              </a:graphicData>
+            </a:graphic>
+          </wp:anchor>
+        </w:drawing>
+        <w:drawing>
+          <wp:anchor behindDoc="0" distT="0" distB="0" distL="0" distR="0" simplePos="0" locked="0" layoutInCell="1" allowOverlap="1" relativeHeight="9">
+            <wp:simplePos x="0" y="0"/>
+            <wp:positionH relativeFrom="column">
+              <wp:posOffset>3172460</wp:posOffset>
+            </wp:positionH>
+            <wp:positionV relativeFrom="paragraph">
+              <wp:posOffset>154940</wp:posOffset>
+            </wp:positionV>
+            <wp:extent cx="1679575" cy="2929255"/>
+            <wp:effectExtent l="0" t="0" r="0" b="0"/>
+            <wp:wrapTopAndBottom/>
+            <wp:docPr id="8" name="Image8" descr=""/>
+            <wp:cNvGraphicFramePr>
+              <a:graphicFrameLocks xmlns:a="http://schemas.openxmlformats.org/drawingml/2006/main" noChangeAspect="1"/>
+            </wp:cNvGraphicFramePr>
+            <a:graphic xmlns:a="http://schemas.openxmlformats.org/drawingml/2006/main">
+              <a:graphicData uri="http://schemas.openxmlformats.org/drawingml/2006/picture">
+                <pic:pic xmlns:pic="http://schemas.openxmlformats.org/drawingml/2006/picture">
+                  <pic:nvPicPr>
+                    <pic:cNvPr id="8" name="Image8" descr=""/>
+                    <pic:cNvPicPr>
+                      <a:picLocks noChangeAspect="1" noChangeArrowheads="1"/>
+                    </pic:cNvPicPr>
+                  </pic:nvPicPr>
+                  <pic:blipFill>
+                    <a:blip r:embed="rId9"/>
+                    <a:stretch>
+                      <a:fillRect/>
+                    </a:stretch>
+                  </pic:blipFill>
+                  <pic:spPr bwMode="auto">
+                    <a:xfrm>
+                      <a:off x="0" y="0"/>
+                      <a:ext cx="1679575" cy="2929255"/>
+                    </a:xfrm>
+                    <a:prstGeom prst="rect">
+                      <a:avLst/>
+                    </a:prstGeom>
+                  </pic:spPr>
+                </pic:pic>
+              </a:graphicData>
+            </a:graphic>
+          </wp:anchor>
+        </w:drawing>
+      </w:r>
+    </w:p>
+    <w:p>
+      <w:pPr>
+        <w:pStyle w:val="Normal"/>
+        <w:rPr>
+          <w:rFonts w:ascii="Times New Roman" w:hAnsi="Times New Roman"/>
+        </w:rPr>
+      </w:pPr>
+      <w:r>
+        <w:rPr>
+          <w:b w:val="false"/>
+          <w:bCs w:val="false"/>
+        </w:rPr>
+      </w:r>
+    </w:p>
+    <w:p>
+      <w:pPr>
+        <w:pStyle w:val="Normal"/>
+        <w:numPr>
+          <w:ilvl w:val="0"/>
+          <w:numId w:val="2"/>
+        </w:numPr>
+        <w:rPr>
+          <w:b w:val="false"/>
+          <w:b w:val="false"/>
+          <w:bCs w:val="false"/>
+        </w:rPr>
+      </w:pPr>
+      <w:r>
+        <w:rPr>
+          <w:rFonts w:ascii="Times New Roman" w:hAnsi="Times New Roman"/>
+          <w:b w:val="false"/>
+          <w:bCs w:val="false"/>
+        </w:rPr>
+        <w:t>Verify that routes in the routes tab have bubbles which seem accurate</w:t>
+      </w:r>
+    </w:p>
+    <w:p>
+      <w:pPr>
+        <w:pStyle w:val="Normal"/>
+        <w:numPr>
+          <w:ilvl w:val="0"/>
+          <w:numId w:val="0"/>
+        </w:numPr>
+        <w:rPr>
+          <w:rFonts w:ascii="Times New Roman" w:hAnsi="Times New Roman"/>
+        </w:rPr>
+      </w:pPr>
+      <w:r>
+        <w:rPr>
+          <w:b w:val="false"/>
+          <w:bCs w:val="false"/>
+        </w:rPr>
+        <w:drawing>
+          <wp:anchor behindDoc="0" distT="0" distB="0" distL="0" distR="0" simplePos="0" locked="0" layoutInCell="1" allowOverlap="1" relativeHeight="10">
+            <wp:simplePos x="0" y="0"/>
+            <wp:positionH relativeFrom="column">
+              <wp:posOffset>1791970</wp:posOffset>
+            </wp:positionH>
+            <wp:positionV relativeFrom="paragraph">
+              <wp:posOffset>73025</wp:posOffset>
+            </wp:positionV>
+            <wp:extent cx="1927860" cy="3440430"/>
+            <wp:effectExtent l="0" t="0" r="0" b="0"/>
+            <wp:wrapTopAndBottom/>
+            <wp:docPr id="9" name="Image9" descr=""/>
+            <wp:cNvGraphicFramePr>
+              <a:graphicFrameLocks xmlns:a="http://schemas.openxmlformats.org/drawingml/2006/main" noChangeAspect="1"/>
+            </wp:cNvGraphicFramePr>
+            <a:graphic xmlns:a="http://schemas.openxmlformats.org/drawingml/2006/main">
+              <a:graphicData uri="http://schemas.openxmlformats.org/drawingml/2006/picture">
+                <pic:pic xmlns:pic="http://schemas.openxmlformats.org/drawingml/2006/picture">
+                  <pic:nvPicPr>
+                    <pic:cNvPr id="9" name="Image9" descr=""/>
+                    <pic:cNvPicPr>
+                      <a:picLocks noChangeAspect="1" noChangeArrowheads="1"/>
+                    </pic:cNvPicPr>
+                  </pic:nvPicPr>
+                  <pic:blipFill>
+                    <a:blip r:embed="rId10"/>
+                    <a:stretch>
+                      <a:fillRect/>
+                    </a:stretch>
+                  </pic:blipFill>
+                  <pic:spPr bwMode="auto">
+                    <a:xfrm>
+                      <a:off x="0" y="0"/>
+                      <a:ext cx="1927860" cy="3440430"/>
+                    </a:xfrm>
+                    <a:prstGeom prst="rect">
+                      <a:avLst/>
+                    </a:prstGeom>
+                  </pic:spPr>
+                </pic:pic>
+              </a:graphicData>
+            </a:graphic>
+          </wp:anchor>
+        </w:drawing>
+      </w:r>
+    </w:p>
     <w:sectPr>
       <w:type w:val="nextPage"/>
       <w:pgSz w:w="12240" w:h="15840"/>
@@ -354,7 +769,6 @@
         </w:tabs>
         <w:ind w:left="720" w:hanging="360"/>
       </w:pPr>
-      <w:rPr/>
     </w:lvl>
     <w:lvl w:ilvl="1">
       <w:start w:val="1"/>
@@ -367,7 +781,6 @@
         </w:tabs>
         <w:ind w:left="1080" w:hanging="360"/>
       </w:pPr>
-      <w:rPr/>
     </w:lvl>
     <w:lvl w:ilvl="2">
       <w:start w:val="1"/>
@@ -380,7 +793,6 @@
         </w:tabs>
         <w:ind w:left="1440" w:hanging="360"/>
       </w:pPr>
-      <w:rPr/>
     </w:lvl>
     <w:lvl w:ilvl="3">
       <w:start w:val="1"/>
@@ -393,7 +805,6 @@
         </w:tabs>
         <w:ind w:left="1800" w:hanging="360"/>
       </w:pPr>
-      <w:rPr/>
     </w:lvl>
     <w:lvl w:ilvl="4">
       <w:start w:val="1"/>
@@ -406,7 +817,6 @@
         </w:tabs>
         <w:ind w:left="2160" w:hanging="360"/>
       </w:pPr>
-      <w:rPr/>
     </w:lvl>
     <w:lvl w:ilvl="5">
       <w:start w:val="1"/>
@@ -419,7 +829,6 @@
         </w:tabs>
         <w:ind w:left="2520" w:hanging="360"/>
       </w:pPr>
-      <w:rPr/>
     </w:lvl>
     <w:lvl w:ilvl="6">
       <w:start w:val="1"/>
@@ -432,7 +841,6 @@
         </w:tabs>
         <w:ind w:left="2880" w:hanging="360"/>
       </w:pPr>
-      <w:rPr/>
     </w:lvl>
     <w:lvl w:ilvl="7">
       <w:start w:val="1"/>
@@ -445,7 +853,6 @@
         </w:tabs>
         <w:ind w:left="3240" w:hanging="360"/>
       </w:pPr>
-      <w:rPr/>
     </w:lvl>
     <w:lvl w:ilvl="8">
       <w:start w:val="1"/>
@@ -458,10 +865,128 @@
         </w:tabs>
         <w:ind w:left="3600" w:hanging="360"/>
       </w:pPr>
-      <w:rPr/>
     </w:lvl>
   </w:abstractNum>
   <w:abstractNum w:abstractNumId="2">
+    <w:lvl w:ilvl="0">
+      <w:start w:val="1"/>
+      <w:numFmt w:val="decimal"/>
+      <w:lvlText w:val="%1."/>
+      <w:lvlJc w:val="left"/>
+      <w:pPr>
+        <w:tabs>
+          <w:tab w:val="num" w:pos="720"/>
+        </w:tabs>
+        <w:ind w:left="720" w:hanging="360"/>
+      </w:pPr>
+      <w:rPr/>
+    </w:lvl>
+    <w:lvl w:ilvl="1">
+      <w:start w:val="1"/>
+      <w:numFmt w:val="decimal"/>
+      <w:lvlText w:val="%2."/>
+      <w:lvlJc w:val="left"/>
+      <w:pPr>
+        <w:tabs>
+          <w:tab w:val="num" w:pos="1080"/>
+        </w:tabs>
+        <w:ind w:left="1080" w:hanging="360"/>
+      </w:pPr>
+      <w:rPr/>
+    </w:lvl>
+    <w:lvl w:ilvl="2">
+      <w:start w:val="1"/>
+      <w:numFmt w:val="decimal"/>
+      <w:lvlText w:val="%3."/>
+      <w:lvlJc w:val="left"/>
+      <w:pPr>
+        <w:tabs>
+          <w:tab w:val="num" w:pos="1440"/>
+        </w:tabs>
+        <w:ind w:left="1440" w:hanging="360"/>
+      </w:pPr>
+      <w:rPr/>
+    </w:lvl>
+    <w:lvl w:ilvl="3">
+      <w:start w:val="1"/>
+      <w:numFmt w:val="decimal"/>
+      <w:lvlText w:val="%4."/>
+      <w:lvlJc w:val="left"/>
+      <w:pPr>
+        <w:tabs>
+          <w:tab w:val="num" w:pos="1800"/>
+        </w:tabs>
+        <w:ind w:left="1800" w:hanging="360"/>
+      </w:pPr>
+      <w:rPr/>
+    </w:lvl>
+    <w:lvl w:ilvl="4">
+      <w:start w:val="1"/>
+      <w:numFmt w:val="decimal"/>
+      <w:lvlText w:val="%5."/>
+      <w:lvlJc w:val="left"/>
+      <w:pPr>
+        <w:tabs>
+          <w:tab w:val="num" w:pos="2160"/>
+        </w:tabs>
+        <w:ind w:left="2160" w:hanging="360"/>
+      </w:pPr>
+      <w:rPr/>
+    </w:lvl>
+    <w:lvl w:ilvl="5">
+      <w:start w:val="1"/>
+      <w:numFmt w:val="decimal"/>
+      <w:lvlText w:val="%6."/>
+      <w:lvlJc w:val="left"/>
+      <w:pPr>
+        <w:tabs>
+          <w:tab w:val="num" w:pos="2520"/>
+        </w:tabs>
+        <w:ind w:left="2520" w:hanging="360"/>
+      </w:pPr>
+      <w:rPr/>
+    </w:lvl>
+    <w:lvl w:ilvl="6">
+      <w:start w:val="1"/>
+      <w:numFmt w:val="decimal"/>
+      <w:lvlText w:val="%7."/>
+      <w:lvlJc w:val="left"/>
+      <w:pPr>
+        <w:tabs>
+          <w:tab w:val="num" w:pos="2880"/>
+        </w:tabs>
+        <w:ind w:left="2880" w:hanging="360"/>
+      </w:pPr>
+      <w:rPr/>
+    </w:lvl>
+    <w:lvl w:ilvl="7">
+      <w:start w:val="1"/>
+      <w:numFmt w:val="decimal"/>
+      <w:lvlText w:val="%8."/>
+      <w:lvlJc w:val="left"/>
+      <w:pPr>
+        <w:tabs>
+          <w:tab w:val="num" w:pos="3240"/>
+        </w:tabs>
+        <w:ind w:left="3240" w:hanging="360"/>
+      </w:pPr>
+      <w:rPr/>
+    </w:lvl>
+    <w:lvl w:ilvl="8">
+      <w:start w:val="1"/>
+      <w:numFmt w:val="decimal"/>
+      <w:lvlText w:val="%9."/>
+      <w:lvlJc w:val="left"/>
+      <w:pPr>
+        <w:tabs>
+          <w:tab w:val="num" w:pos="3600"/>
+        </w:tabs>
+        <w:ind w:left="3600" w:hanging="360"/>
+      </w:pPr>
+      <w:rPr/>
+    </w:lvl>
+  </w:abstractNum>
+  <w:abstractNum w:abstractNumId="3">
     <w:lvl w:ilvl="0">
       <w:start w:val="1"/>
       <w:numFmt w:val="none"/>
@@ -585,6 +1110,9 @@
   </w:num>
   <w:num w:numId="2">
     <w:abstractNumId w:val="2"/>
+  </w:num>
+  <w:num w:numId="3">
+    <w:abstractNumId w:val="3"/>
   </w:num>
 </w:numbering>
 </file>
@@ -595,6 +1123,7 @@
     <w:rPrDefault>
       <w:rPr>
         <w:rFonts w:ascii="Liberation Serif" w:hAnsi="Liberation Serif" w:eastAsia="Droid Sans Fallback" w:cs="FreeSans"/>
+        <w:sz w:val="20"/>
         <w:szCs w:val="24"/>
         <w:lang w:val="en-US" w:eastAsia="zh-CN" w:bidi="hi-IN"/>
       </w:rPr>

</xml_diff>

<commit_message>
Finished work for week 3
</commit_message>
<xml_diff>
--- a/testPlan.docx
+++ b/testPlan.docx
@@ -66,7 +66,7 @@
               <wp:align>center</wp:align>
             </wp:positionH>
             <wp:positionV relativeFrom="paragraph">
-              <wp:align>top</wp:align>
+              <wp:posOffset>635</wp:posOffset>
             </wp:positionV>
             <wp:extent cx="6103620" cy="2967990"/>
             <wp:effectExtent l="0" t="0" r="0" b="0"/>
@@ -281,7 +281,7 @@
               <wp:align>center</wp:align>
             </wp:positionH>
             <wp:positionV relativeFrom="paragraph">
-              <wp:align>top</wp:align>
+              <wp:posOffset>635</wp:posOffset>
             </wp:positionV>
             <wp:extent cx="1882140" cy="3270885"/>
             <wp:effectExtent l="0" t="0" r="0" b="0"/>
@@ -350,7 +350,11 @@
         </w:rPr>
       </w:pPr>
       <w:r>
-        <w:rPr/>
+        <w:rPr>
+          <w:rFonts w:ascii="Times New Roman" w:hAnsi="Times New Roman"/>
+          <w:b w:val="false"/>
+          <w:bCs w:val="false"/>
+        </w:rPr>
       </w:r>
     </w:p>
     <w:p>
@@ -424,8 +428,7 @@
       </w:pPr>
       <w:r>
         <w:rPr>
-          <w:b w:val="false"/>
-          <w:bCs w:val="false"/>
+          <w:rFonts w:ascii="Times New Roman" w:hAnsi="Times New Roman"/>
         </w:rPr>
         <w:drawing>
           <wp:anchor behindDoc="0" distT="0" distB="0" distL="0" distR="0" simplePos="0" locked="0" layoutInCell="1" allowOverlap="1" relativeHeight="6">
@@ -434,7 +437,7 @@
               <wp:posOffset>508635</wp:posOffset>
             </wp:positionH>
             <wp:positionV relativeFrom="paragraph">
-              <wp:posOffset>0</wp:posOffset>
+              <wp:posOffset>635</wp:posOffset>
             </wp:positionV>
             <wp:extent cx="1772285" cy="3018790"/>
             <wp:effectExtent l="0" t="0" r="0" b="0"/>
@@ -479,7 +482,7 @@
               <wp:posOffset>2436495</wp:posOffset>
             </wp:positionH>
             <wp:positionV relativeFrom="paragraph">
-              <wp:posOffset>0</wp:posOffset>
+              <wp:posOffset>635</wp:posOffset>
             </wp:positionV>
             <wp:extent cx="1722755" cy="2985135"/>
             <wp:effectExtent l="0" t="0" r="0" b="0"/>
@@ -548,8 +551,7 @@
       </w:pPr>
       <w:r>
         <w:rPr>
-          <w:b w:val="false"/>
-          <w:bCs w:val="false"/>
+          <w:rFonts w:ascii="Times New Roman" w:hAnsi="Times New Roman"/>
         </w:rPr>
         <w:drawing>
           <wp:anchor behindDoc="0" distT="0" distB="0" distL="0" distR="0" simplePos="0" locked="0" layoutInCell="1" allowOverlap="1" relativeHeight="8">
@@ -652,8 +654,7 @@
       </w:pPr>
       <w:r>
         <w:rPr>
-          <w:b w:val="false"/>
-          <w:bCs w:val="false"/>
+          <w:rFonts w:ascii="Times New Roman" w:hAnsi="Times New Roman"/>
         </w:rPr>
       </w:r>
     </w:p>
@@ -687,22 +688,24 @@
           <w:numId w:val="0"/>
         </w:numPr>
         <w:rPr>
-          <w:rFonts w:ascii="Times New Roman" w:hAnsi="Times New Roman"/>
-        </w:rPr>
-      </w:pPr>
-      <w:r>
-        <w:rPr>
-          <w:b w:val="false"/>
-          <w:bCs w:val="false"/>
+          <w:b/>
+          <w:b/>
+          <w:bCs/>
+        </w:rPr>
+      </w:pPr>
+      <w:r>
+        <w:rPr>
+          <w:b/>
+          <w:bCs/>
         </w:rPr>
         <w:drawing>
           <wp:anchor behindDoc="0" distT="0" distB="0" distL="0" distR="0" simplePos="0" locked="0" layoutInCell="1" allowOverlap="1" relativeHeight="10">
             <wp:simplePos x="0" y="0"/>
             <wp:positionH relativeFrom="column">
-              <wp:posOffset>1791970</wp:posOffset>
+              <wp:posOffset>1768475</wp:posOffset>
             </wp:positionH>
             <wp:positionV relativeFrom="paragraph">
-              <wp:posOffset>73025</wp:posOffset>
+              <wp:posOffset>121285</wp:posOffset>
             </wp:positionV>
             <wp:extent cx="1927860" cy="3440430"/>
             <wp:effectExtent l="0" t="0" r="0" b="0"/>
@@ -742,6 +745,684 @@
         </w:drawing>
       </w:r>
     </w:p>
+    <w:p>
+      <w:pPr>
+        <w:pStyle w:val="Normal"/>
+        <w:numPr>
+          <w:ilvl w:val="0"/>
+          <w:numId w:val="0"/>
+        </w:numPr>
+        <w:rPr>
+          <w:b/>
+          <w:b/>
+          <w:bCs/>
+        </w:rPr>
+      </w:pPr>
+      <w:r>
+        <w:rPr>
+          <w:b/>
+          <w:bCs/>
+        </w:rPr>
+      </w:r>
+    </w:p>
+    <w:p>
+      <w:pPr>
+        <w:pStyle w:val="Normal"/>
+        <w:numPr>
+          <w:ilvl w:val="0"/>
+          <w:numId w:val="0"/>
+        </w:numPr>
+        <w:rPr>
+          <w:b/>
+          <w:b/>
+          <w:bCs/>
+        </w:rPr>
+      </w:pPr>
+      <w:r>
+        <w:rPr>
+          <w:b/>
+          <w:bCs/>
+        </w:rPr>
+      </w:r>
+    </w:p>
+    <w:p>
+      <w:pPr>
+        <w:pStyle w:val="Normal"/>
+        <w:numPr>
+          <w:ilvl w:val="0"/>
+          <w:numId w:val="0"/>
+        </w:numPr>
+        <w:rPr>
+          <w:b/>
+          <w:b/>
+          <w:bCs/>
+        </w:rPr>
+      </w:pPr>
+      <w:r>
+        <w:rPr>
+          <w:b/>
+          <w:bCs/>
+        </w:rPr>
+      </w:r>
+    </w:p>
+    <w:p>
+      <w:pPr>
+        <w:pStyle w:val="Normal"/>
+        <w:numPr>
+          <w:ilvl w:val="0"/>
+          <w:numId w:val="0"/>
+        </w:numPr>
+        <w:rPr>
+          <w:b/>
+          <w:b/>
+          <w:bCs/>
+        </w:rPr>
+      </w:pPr>
+      <w:r>
+        <w:rPr>
+          <w:b/>
+          <w:bCs/>
+        </w:rPr>
+      </w:r>
+    </w:p>
+    <w:p>
+      <w:pPr>
+        <w:pStyle w:val="Normal"/>
+        <w:numPr>
+          <w:ilvl w:val="0"/>
+          <w:numId w:val="0"/>
+        </w:numPr>
+        <w:rPr>
+          <w:b/>
+          <w:b/>
+          <w:bCs/>
+        </w:rPr>
+      </w:pPr>
+      <w:r>
+        <w:rPr>
+          <w:b/>
+          <w:bCs/>
+        </w:rPr>
+      </w:r>
+    </w:p>
+    <w:p>
+      <w:pPr>
+        <w:pStyle w:val="Normal"/>
+        <w:numPr>
+          <w:ilvl w:val="0"/>
+          <w:numId w:val="0"/>
+        </w:numPr>
+        <w:rPr>
+          <w:b/>
+          <w:b/>
+          <w:bCs/>
+        </w:rPr>
+      </w:pPr>
+      <w:r>
+        <w:rPr>
+          <w:b/>
+          <w:bCs/>
+        </w:rPr>
+      </w:r>
+    </w:p>
+    <w:p>
+      <w:pPr>
+        <w:pStyle w:val="Normal"/>
+        <w:numPr>
+          <w:ilvl w:val="0"/>
+          <w:numId w:val="0"/>
+        </w:numPr>
+        <w:rPr>
+          <w:b/>
+          <w:b/>
+          <w:bCs/>
+        </w:rPr>
+      </w:pPr>
+      <w:r>
+        <w:rPr>
+          <w:b/>
+          <w:bCs/>
+        </w:rPr>
+      </w:r>
+    </w:p>
+    <w:p>
+      <w:pPr>
+        <w:pStyle w:val="Normal"/>
+        <w:numPr>
+          <w:ilvl w:val="0"/>
+          <w:numId w:val="0"/>
+        </w:numPr>
+        <w:rPr>
+          <w:b/>
+          <w:b/>
+          <w:bCs/>
+        </w:rPr>
+      </w:pPr>
+      <w:r>
+        <w:rPr>
+          <w:b/>
+          <w:bCs/>
+        </w:rPr>
+      </w:r>
+    </w:p>
+    <w:p>
+      <w:pPr>
+        <w:pStyle w:val="Normal"/>
+        <w:numPr>
+          <w:ilvl w:val="0"/>
+          <w:numId w:val="0"/>
+        </w:numPr>
+        <w:rPr>
+          <w:b/>
+          <w:b/>
+          <w:bCs/>
+        </w:rPr>
+      </w:pPr>
+      <w:r>
+        <w:rPr>
+          <w:b/>
+          <w:bCs/>
+        </w:rPr>
+      </w:r>
+    </w:p>
+    <w:p>
+      <w:pPr>
+        <w:pStyle w:val="Normal"/>
+        <w:numPr>
+          <w:ilvl w:val="0"/>
+          <w:numId w:val="0"/>
+        </w:numPr>
+        <w:rPr>
+          <w:b/>
+          <w:b/>
+          <w:bCs/>
+        </w:rPr>
+      </w:pPr>
+      <w:r>
+        <w:rPr>
+          <w:b/>
+          <w:bCs/>
+        </w:rPr>
+        <w:t>WEEK 3:</w:t>
+      </w:r>
+    </w:p>
+    <w:p>
+      <w:pPr>
+        <w:pStyle w:val="Normal"/>
+        <w:numPr>
+          <w:ilvl w:val="0"/>
+          <w:numId w:val="3"/>
+        </w:numPr>
+        <w:rPr>
+          <w:b w:val="false"/>
+          <w:b w:val="false"/>
+          <w:bCs w:val="false"/>
+        </w:rPr>
+      </w:pPr>
+      <w:r>
+        <w:rPr>
+          <w:b w:val="false"/>
+          <w:bCs w:val="false"/>
+        </w:rPr>
+        <w:t>Check that the stop info page layout is changed, and that the normal route bubbles are displayed at the bottom. Also verify the presence of a show map button</w:t>
+      </w:r>
+    </w:p>
+    <w:p>
+      <w:pPr>
+        <w:pStyle w:val="Normal"/>
+        <w:numPr>
+          <w:ilvl w:val="0"/>
+          <w:numId w:val="0"/>
+        </w:numPr>
+        <w:ind w:left="720" w:hanging="0"/>
+        <w:rPr>
+          <w:b w:val="false"/>
+          <w:b w:val="false"/>
+          <w:bCs w:val="false"/>
+        </w:rPr>
+      </w:pPr>
+      <w:r>
+        <w:rPr>
+          <w:b w:val="false"/>
+          <w:bCs w:val="false"/>
+        </w:rPr>
+        <w:drawing>
+          <wp:anchor behindDoc="0" distT="0" distB="0" distL="0" distR="0" simplePos="0" locked="0" layoutInCell="1" allowOverlap="1" relativeHeight="11">
+            <wp:simplePos x="0" y="0"/>
+            <wp:positionH relativeFrom="column">
+              <wp:align>center</wp:align>
+            </wp:positionH>
+            <wp:positionV relativeFrom="paragraph">
+              <wp:posOffset>635</wp:posOffset>
+            </wp:positionV>
+            <wp:extent cx="1694180" cy="3002915"/>
+            <wp:effectExtent l="0" t="0" r="0" b="0"/>
+            <wp:wrapTopAndBottom/>
+            <wp:docPr id="10" name="Image10" descr=""/>
+            <wp:cNvGraphicFramePr>
+              <a:graphicFrameLocks xmlns:a="http://schemas.openxmlformats.org/drawingml/2006/main" noChangeAspect="1"/>
+            </wp:cNvGraphicFramePr>
+            <a:graphic xmlns:a="http://schemas.openxmlformats.org/drawingml/2006/main">
+              <a:graphicData uri="http://schemas.openxmlformats.org/drawingml/2006/picture">
+                <pic:pic xmlns:pic="http://schemas.openxmlformats.org/drawingml/2006/picture">
+                  <pic:nvPicPr>
+                    <pic:cNvPr id="10" name="Image10" descr=""/>
+                    <pic:cNvPicPr>
+                      <a:picLocks noChangeAspect="1" noChangeArrowheads="1"/>
+                    </pic:cNvPicPr>
+                  </pic:nvPicPr>
+                  <pic:blipFill>
+                    <a:blip r:embed="rId11"/>
+                    <a:stretch>
+                      <a:fillRect/>
+                    </a:stretch>
+                  </pic:blipFill>
+                  <pic:spPr bwMode="auto">
+                    <a:xfrm>
+                      <a:off x="0" y="0"/>
+                      <a:ext cx="1694180" cy="3002915"/>
+                    </a:xfrm>
+                    <a:prstGeom prst="rect">
+                      <a:avLst/>
+                    </a:prstGeom>
+                  </pic:spPr>
+                </pic:pic>
+              </a:graphicData>
+            </a:graphic>
+          </wp:anchor>
+        </w:drawing>
+      </w:r>
+    </w:p>
+    <w:p>
+      <w:pPr>
+        <w:pStyle w:val="Normal"/>
+        <w:numPr>
+          <w:ilvl w:val="0"/>
+          <w:numId w:val="3"/>
+        </w:numPr>
+        <w:rPr>
+          <w:b w:val="false"/>
+          <w:b w:val="false"/>
+          <w:bCs w:val="false"/>
+        </w:rPr>
+      </w:pPr>
+      <w:r>
+        <w:rPr>
+          <w:b w:val="false"/>
+          <w:bCs w:val="false"/>
+        </w:rPr>
+        <w:t>Ensure that tapping/clicking the search stops button in the top right brings up the search view</w:t>
+      </w:r>
+    </w:p>
+    <w:p>
+      <w:pPr>
+        <w:pStyle w:val="Normal"/>
+        <w:numPr>
+          <w:ilvl w:val="0"/>
+          <w:numId w:val="0"/>
+        </w:numPr>
+        <w:ind w:left="720" w:hanging="0"/>
+        <w:rPr>
+          <w:b w:val="false"/>
+          <w:b w:val="false"/>
+          <w:bCs w:val="false"/>
+        </w:rPr>
+      </w:pPr>
+      <w:r>
+        <w:rPr>
+          <w:b w:val="false"/>
+          <w:bCs w:val="false"/>
+        </w:rPr>
+        <w:drawing>
+          <wp:anchor behindDoc="0" distT="0" distB="0" distL="0" distR="0" simplePos="0" locked="0" layoutInCell="1" allowOverlap="1" relativeHeight="12">
+            <wp:simplePos x="0" y="0"/>
+            <wp:positionH relativeFrom="column">
+              <wp:align>center</wp:align>
+            </wp:positionH>
+            <wp:positionV relativeFrom="paragraph">
+              <wp:posOffset>635</wp:posOffset>
+            </wp:positionV>
+            <wp:extent cx="1780540" cy="3173730"/>
+            <wp:effectExtent l="0" t="0" r="0" b="0"/>
+            <wp:wrapTopAndBottom/>
+            <wp:docPr id="11" name="Image11" descr=""/>
+            <wp:cNvGraphicFramePr>
+              <a:graphicFrameLocks xmlns:a="http://schemas.openxmlformats.org/drawingml/2006/main" noChangeAspect="1"/>
+            </wp:cNvGraphicFramePr>
+            <a:graphic xmlns:a="http://schemas.openxmlformats.org/drawingml/2006/main">
+              <a:graphicData uri="http://schemas.openxmlformats.org/drawingml/2006/picture">
+                <pic:pic xmlns:pic="http://schemas.openxmlformats.org/drawingml/2006/picture">
+                  <pic:nvPicPr>
+                    <pic:cNvPr id="11" name="Image11" descr=""/>
+                    <pic:cNvPicPr>
+                      <a:picLocks noChangeAspect="1" noChangeArrowheads="1"/>
+                    </pic:cNvPicPr>
+                  </pic:nvPicPr>
+                  <pic:blipFill>
+                    <a:blip r:embed="rId12"/>
+                    <a:stretch>
+                      <a:fillRect/>
+                    </a:stretch>
+                  </pic:blipFill>
+                  <pic:spPr bwMode="auto">
+                    <a:xfrm>
+                      <a:off x="0" y="0"/>
+                      <a:ext cx="1780540" cy="3173730"/>
+                    </a:xfrm>
+                    <a:prstGeom prst="rect">
+                      <a:avLst/>
+                    </a:prstGeom>
+                  </pic:spPr>
+                </pic:pic>
+              </a:graphicData>
+            </a:graphic>
+          </wp:anchor>
+        </w:drawing>
+      </w:r>
+    </w:p>
+    <w:p>
+      <w:pPr>
+        <w:pStyle w:val="Normal"/>
+        <w:numPr>
+          <w:ilvl w:val="0"/>
+          <w:numId w:val="3"/>
+        </w:numPr>
+        <w:rPr>
+          <w:b w:val="false"/>
+          <w:b w:val="false"/>
+          <w:bCs w:val="false"/>
+        </w:rPr>
+      </w:pPr>
+      <w:r>
+        <w:rPr>
+          <w:b w:val="false"/>
+          <w:bCs w:val="false"/>
+        </w:rPr>
+        <w:t>Try searching for something, and verify that the results are indeed filtered, and updated simply by typing.</w:t>
+      </w:r>
+    </w:p>
+    <w:p>
+      <w:pPr>
+        <w:pStyle w:val="Normal"/>
+        <w:numPr>
+          <w:ilvl w:val="0"/>
+          <w:numId w:val="0"/>
+        </w:numPr>
+        <w:ind w:left="720" w:hanging="0"/>
+        <w:rPr>
+          <w:b w:val="false"/>
+          <w:b w:val="false"/>
+          <w:bCs w:val="false"/>
+        </w:rPr>
+      </w:pPr>
+      <w:r>
+        <w:rPr>
+          <w:b w:val="false"/>
+          <w:bCs w:val="false"/>
+        </w:rPr>
+        <w:drawing>
+          <wp:anchor behindDoc="0" distT="0" distB="0" distL="0" distR="0" simplePos="0" locked="0" layoutInCell="1" allowOverlap="1" relativeHeight="13">
+            <wp:simplePos x="0" y="0"/>
+            <wp:positionH relativeFrom="column">
+              <wp:align>center</wp:align>
+            </wp:positionH>
+            <wp:positionV relativeFrom="paragraph">
+              <wp:posOffset>635</wp:posOffset>
+            </wp:positionV>
+            <wp:extent cx="2026285" cy="3622040"/>
+            <wp:effectExtent l="0" t="0" r="0" b="0"/>
+            <wp:wrapTopAndBottom/>
+            <wp:docPr id="12" name="Image12" descr=""/>
+            <wp:cNvGraphicFramePr>
+              <a:graphicFrameLocks xmlns:a="http://schemas.openxmlformats.org/drawingml/2006/main" noChangeAspect="1"/>
+            </wp:cNvGraphicFramePr>
+            <a:graphic xmlns:a="http://schemas.openxmlformats.org/drawingml/2006/main">
+              <a:graphicData uri="http://schemas.openxmlformats.org/drawingml/2006/picture">
+                <pic:pic xmlns:pic="http://schemas.openxmlformats.org/drawingml/2006/picture">
+                  <pic:nvPicPr>
+                    <pic:cNvPr id="12" name="Image12" descr=""/>
+                    <pic:cNvPicPr>
+                      <a:picLocks noChangeAspect="1" noChangeArrowheads="1"/>
+                    </pic:cNvPicPr>
+                  </pic:nvPicPr>
+                  <pic:blipFill>
+                    <a:blip r:embed="rId13"/>
+                    <a:stretch>
+                      <a:fillRect/>
+                    </a:stretch>
+                  </pic:blipFill>
+                  <pic:spPr bwMode="auto">
+                    <a:xfrm>
+                      <a:off x="0" y="0"/>
+                      <a:ext cx="2026285" cy="3622040"/>
+                    </a:xfrm>
+                    <a:prstGeom prst="rect">
+                      <a:avLst/>
+                    </a:prstGeom>
+                  </pic:spPr>
+                </pic:pic>
+              </a:graphicData>
+            </a:graphic>
+          </wp:anchor>
+        </w:drawing>
+      </w:r>
+    </w:p>
+    <w:p>
+      <w:pPr>
+        <w:pStyle w:val="Normal"/>
+        <w:numPr>
+          <w:ilvl w:val="0"/>
+          <w:numId w:val="3"/>
+        </w:numPr>
+        <w:rPr>
+          <w:b w:val="false"/>
+          <w:b w:val="false"/>
+          <w:bCs w:val="false"/>
+        </w:rPr>
+      </w:pPr>
+      <w:r>
+        <w:rPr>
+          <w:b w:val="false"/>
+          <w:bCs w:val="false"/>
+        </w:rPr>
+        <w:t>Clicking the back button in the search bar should take you back to the main screen</w:t>
+      </w:r>
+    </w:p>
+    <w:p>
+      <w:pPr>
+        <w:pStyle w:val="Normal"/>
+        <w:numPr>
+          <w:ilvl w:val="0"/>
+          <w:numId w:val="3"/>
+        </w:numPr>
+        <w:rPr>
+          <w:b w:val="false"/>
+          <w:b w:val="false"/>
+          <w:bCs w:val="false"/>
+        </w:rPr>
+      </w:pPr>
+      <w:r>
+        <w:rPr>
+          <w:b w:val="false"/>
+          <w:bCs w:val="false"/>
+        </w:rPr>
+        <w:t>Clicking any results should take you to the stop’s information</w:t>
+      </w:r>
+    </w:p>
+    <w:p>
+      <w:pPr>
+        <w:pStyle w:val="Normal"/>
+        <w:numPr>
+          <w:ilvl w:val="0"/>
+          <w:numId w:val="3"/>
+        </w:numPr>
+        <w:rPr>
+          <w:b w:val="false"/>
+          <w:b w:val="false"/>
+          <w:bCs w:val="false"/>
+        </w:rPr>
+      </w:pPr>
+      <w:r>
+        <w:rPr>
+          <w:b w:val="false"/>
+          <w:bCs w:val="false"/>
+        </w:rPr>
+        <w:t>Tapping a route should bring up a google map, with markers for that route on it</w:t>
+      </w:r>
+    </w:p>
+    <w:p>
+      <w:pPr>
+        <w:pStyle w:val="Normal"/>
+        <w:numPr>
+          <w:ilvl w:val="0"/>
+          <w:numId w:val="0"/>
+        </w:numPr>
+        <w:ind w:left="720" w:hanging="0"/>
+        <w:rPr>
+          <w:b w:val="false"/>
+          <w:b w:val="false"/>
+          <w:bCs w:val="false"/>
+        </w:rPr>
+      </w:pPr>
+      <w:r>
+        <w:rPr>
+          <w:b w:val="false"/>
+          <w:bCs w:val="false"/>
+        </w:rPr>
+        <w:drawing>
+          <wp:anchor behindDoc="0" distT="0" distB="0" distL="0" distR="0" simplePos="0" locked="0" layoutInCell="1" allowOverlap="1" relativeHeight="14">
+            <wp:simplePos x="0" y="0"/>
+            <wp:positionH relativeFrom="column">
+              <wp:align>center</wp:align>
+            </wp:positionH>
+            <wp:positionV relativeFrom="paragraph">
+              <wp:posOffset>635</wp:posOffset>
+            </wp:positionV>
+            <wp:extent cx="1946910" cy="3478530"/>
+            <wp:effectExtent l="0" t="0" r="0" b="0"/>
+            <wp:wrapTopAndBottom/>
+            <wp:docPr id="13" name="Image13" descr=""/>
+            <wp:cNvGraphicFramePr>
+              <a:graphicFrameLocks xmlns:a="http://schemas.openxmlformats.org/drawingml/2006/main" noChangeAspect="1"/>
+            </wp:cNvGraphicFramePr>
+            <a:graphic xmlns:a="http://schemas.openxmlformats.org/drawingml/2006/main">
+              <a:graphicData uri="http://schemas.openxmlformats.org/drawingml/2006/picture">
+                <pic:pic xmlns:pic="http://schemas.openxmlformats.org/drawingml/2006/picture">
+                  <pic:nvPicPr>
+                    <pic:cNvPr id="13" name="Image13" descr=""/>
+                    <pic:cNvPicPr>
+                      <a:picLocks noChangeAspect="1" noChangeArrowheads="1"/>
+                    </pic:cNvPicPr>
+                  </pic:nvPicPr>
+                  <pic:blipFill>
+                    <a:blip r:embed="rId14"/>
+                    <a:stretch>
+                      <a:fillRect/>
+                    </a:stretch>
+                  </pic:blipFill>
+                  <pic:spPr bwMode="auto">
+                    <a:xfrm>
+                      <a:off x="0" y="0"/>
+                      <a:ext cx="1946910" cy="3478530"/>
+                    </a:xfrm>
+                    <a:prstGeom prst="rect">
+                      <a:avLst/>
+                    </a:prstGeom>
+                  </pic:spPr>
+                </pic:pic>
+              </a:graphicData>
+            </a:graphic>
+          </wp:anchor>
+        </w:drawing>
+      </w:r>
+    </w:p>
+    <w:p>
+      <w:pPr>
+        <w:pStyle w:val="Normal"/>
+        <w:numPr>
+          <w:ilvl w:val="0"/>
+          <w:numId w:val="3"/>
+        </w:numPr>
+        <w:rPr>
+          <w:b w:val="false"/>
+          <w:b w:val="false"/>
+          <w:bCs w:val="false"/>
+        </w:rPr>
+      </w:pPr>
+      <w:r>
+        <w:rPr>
+          <w:b w:val="false"/>
+          <w:bCs w:val="false"/>
+        </w:rPr>
+        <w:t>In a stop’s info page, there should be a “view map” button. Tapping this should take you to a map containing a marker for that stop</w:t>
+      </w:r>
+    </w:p>
+    <w:p>
+      <w:pPr>
+        <w:pStyle w:val="Normal"/>
+        <w:numPr>
+          <w:ilvl w:val="0"/>
+          <w:numId w:val="0"/>
+        </w:numPr>
+        <w:ind w:left="720" w:hanging="0"/>
+        <w:rPr>
+          <w:b w:val="false"/>
+          <w:b w:val="false"/>
+          <w:bCs w:val="false"/>
+        </w:rPr>
+      </w:pPr>
+      <w:r>
+        <w:rPr>
+          <w:b w:val="false"/>
+          <w:bCs w:val="false"/>
+        </w:rPr>
+        <w:drawing>
+          <wp:anchor behindDoc="0" distT="0" distB="0" distL="0" distR="0" simplePos="0" locked="0" layoutInCell="1" allowOverlap="1" relativeHeight="15">
+            <wp:simplePos x="0" y="0"/>
+            <wp:positionH relativeFrom="column">
+              <wp:align>center</wp:align>
+            </wp:positionH>
+            <wp:positionV relativeFrom="paragraph">
+              <wp:posOffset>635</wp:posOffset>
+            </wp:positionV>
+            <wp:extent cx="1983105" cy="3510280"/>
+            <wp:effectExtent l="0" t="0" r="0" b="0"/>
+            <wp:wrapTopAndBottom/>
+            <wp:docPr id="14" name="Image14" descr=""/>
+            <wp:cNvGraphicFramePr>
+              <a:graphicFrameLocks xmlns:a="http://schemas.openxmlformats.org/drawingml/2006/main" noChangeAspect="1"/>
+            </wp:cNvGraphicFramePr>
+            <a:graphic xmlns:a="http://schemas.openxmlformats.org/drawingml/2006/main">
+              <a:graphicData uri="http://schemas.openxmlformats.org/drawingml/2006/picture">
+                <pic:pic xmlns:pic="http://schemas.openxmlformats.org/drawingml/2006/picture">
+                  <pic:nvPicPr>
+                    <pic:cNvPr id="14" name="Image14" descr=""/>
+                    <pic:cNvPicPr>
+                      <a:picLocks noChangeAspect="1" noChangeArrowheads="1"/>
+                    </pic:cNvPicPr>
+                  </pic:nvPicPr>
+                  <pic:blipFill>
+                    <a:blip r:embed="rId15"/>
+                    <a:stretch>
+                      <a:fillRect/>
+                    </a:stretch>
+                  </pic:blipFill>
+                  <pic:spPr bwMode="auto">
+                    <a:xfrm>
+                      <a:off x="0" y="0"/>
+                      <a:ext cx="1983105" cy="3510280"/>
+                    </a:xfrm>
+                    <a:prstGeom prst="rect">
+                      <a:avLst/>
+                    </a:prstGeom>
+                  </pic:spPr>
+                </pic:pic>
+              </a:graphicData>
+            </a:graphic>
+          </wp:anchor>
+        </w:drawing>
+      </w:r>
+    </w:p>
     <w:sectPr>
       <w:type w:val="nextPage"/>
       <w:pgSz w:w="12240" w:h="15840"/>
@@ -879,7 +1560,6 @@
         </w:tabs>
         <w:ind w:left="720" w:hanging="360"/>
       </w:pPr>
-      <w:rPr/>
     </w:lvl>
     <w:lvl w:ilvl="1">
       <w:start w:val="1"/>
@@ -892,7 +1572,6 @@
         </w:tabs>
         <w:ind w:left="1080" w:hanging="360"/>
       </w:pPr>
-      <w:rPr/>
     </w:lvl>
     <w:lvl w:ilvl="2">
       <w:start w:val="1"/>
@@ -905,7 +1584,6 @@
         </w:tabs>
         <w:ind w:left="1440" w:hanging="360"/>
       </w:pPr>
-      <w:rPr/>
     </w:lvl>
     <w:lvl w:ilvl="3">
       <w:start w:val="1"/>
@@ -918,7 +1596,6 @@
         </w:tabs>
         <w:ind w:left="1800" w:hanging="360"/>
       </w:pPr>
-      <w:rPr/>
     </w:lvl>
     <w:lvl w:ilvl="4">
       <w:start w:val="1"/>
@@ -931,7 +1608,6 @@
         </w:tabs>
         <w:ind w:left="2160" w:hanging="360"/>
       </w:pPr>
-      <w:rPr/>
     </w:lvl>
     <w:lvl w:ilvl="5">
       <w:start w:val="1"/>
@@ -944,7 +1620,6 @@
         </w:tabs>
         <w:ind w:left="2520" w:hanging="360"/>
       </w:pPr>
-      <w:rPr/>
     </w:lvl>
     <w:lvl w:ilvl="6">
       <w:start w:val="1"/>
@@ -957,7 +1632,6 @@
         </w:tabs>
         <w:ind w:left="2880" w:hanging="360"/>
       </w:pPr>
-      <w:rPr/>
     </w:lvl>
     <w:lvl w:ilvl="7">
       <w:start w:val="1"/>
@@ -970,7 +1644,6 @@
         </w:tabs>
         <w:ind w:left="3240" w:hanging="360"/>
       </w:pPr>
-      <w:rPr/>
     </w:lvl>
     <w:lvl w:ilvl="8">
       <w:start w:val="1"/>
@@ -983,10 +1656,128 @@
         </w:tabs>
         <w:ind w:left="3600" w:hanging="360"/>
       </w:pPr>
-      <w:rPr/>
     </w:lvl>
   </w:abstractNum>
   <w:abstractNum w:abstractNumId="3">
+    <w:lvl w:ilvl="0">
+      <w:start w:val="1"/>
+      <w:numFmt w:val="decimal"/>
+      <w:lvlText w:val="%1."/>
+      <w:lvlJc w:val="left"/>
+      <w:pPr>
+        <w:tabs>
+          <w:tab w:val="num" w:pos="720"/>
+        </w:tabs>
+        <w:ind w:left="720" w:hanging="360"/>
+      </w:pPr>
+      <w:rPr/>
+    </w:lvl>
+    <w:lvl w:ilvl="1">
+      <w:start w:val="1"/>
+      <w:numFmt w:val="decimal"/>
+      <w:lvlText w:val="%2."/>
+      <w:lvlJc w:val="left"/>
+      <w:pPr>
+        <w:tabs>
+          <w:tab w:val="num" w:pos="1080"/>
+        </w:tabs>
+        <w:ind w:left="1080" w:hanging="360"/>
+      </w:pPr>
+      <w:rPr/>
+    </w:lvl>
+    <w:lvl w:ilvl="2">
+      <w:start w:val="1"/>
+      <w:numFmt w:val="decimal"/>
+      <w:lvlText w:val="%3."/>
+      <w:lvlJc w:val="left"/>
+      <w:pPr>
+        <w:tabs>
+          <w:tab w:val="num" w:pos="1440"/>
+        </w:tabs>
+        <w:ind w:left="1440" w:hanging="360"/>
+      </w:pPr>
+      <w:rPr/>
+    </w:lvl>
+    <w:lvl w:ilvl="3">
+      <w:start w:val="1"/>
+      <w:numFmt w:val="decimal"/>
+      <w:lvlText w:val="%4."/>
+      <w:lvlJc w:val="left"/>
+      <w:pPr>
+        <w:tabs>
+          <w:tab w:val="num" w:pos="1800"/>
+        </w:tabs>
+        <w:ind w:left="1800" w:hanging="360"/>
+      </w:pPr>
+      <w:rPr/>
+    </w:lvl>
+    <w:lvl w:ilvl="4">
+      <w:start w:val="1"/>
+      <w:numFmt w:val="decimal"/>
+      <w:lvlText w:val="%5."/>
+      <w:lvlJc w:val="left"/>
+      <w:pPr>
+        <w:tabs>
+          <w:tab w:val="num" w:pos="2160"/>
+        </w:tabs>
+        <w:ind w:left="2160" w:hanging="360"/>
+      </w:pPr>
+      <w:rPr/>
+    </w:lvl>
+    <w:lvl w:ilvl="5">
+      <w:start w:val="1"/>
+      <w:numFmt w:val="decimal"/>
+      <w:lvlText w:val="%6."/>
+      <w:lvlJc w:val="left"/>
+      <w:pPr>
+        <w:tabs>
+          <w:tab w:val="num" w:pos="2520"/>
+        </w:tabs>
+        <w:ind w:left="2520" w:hanging="360"/>
+      </w:pPr>
+      <w:rPr/>
+    </w:lvl>
+    <w:lvl w:ilvl="6">
+      <w:start w:val="1"/>
+      <w:numFmt w:val="decimal"/>
+      <w:lvlText w:val="%7."/>
+      <w:lvlJc w:val="left"/>
+      <w:pPr>
+        <w:tabs>
+          <w:tab w:val="num" w:pos="2880"/>
+        </w:tabs>
+        <w:ind w:left="2880" w:hanging="360"/>
+      </w:pPr>
+      <w:rPr/>
+    </w:lvl>
+    <w:lvl w:ilvl="7">
+      <w:start w:val="1"/>
+      <w:numFmt w:val="decimal"/>
+      <w:lvlText w:val="%8."/>
+      <w:lvlJc w:val="left"/>
+      <w:pPr>
+        <w:tabs>
+          <w:tab w:val="num" w:pos="3240"/>
+        </w:tabs>
+        <w:ind w:left="3240" w:hanging="360"/>
+      </w:pPr>
+      <w:rPr/>
+    </w:lvl>
+    <w:lvl w:ilvl="8">
+      <w:start w:val="1"/>
+      <w:numFmt w:val="decimal"/>
+      <w:lvlText w:val="%9."/>
+      <w:lvlJc w:val="left"/>
+      <w:pPr>
+        <w:tabs>
+          <w:tab w:val="num" w:pos="3600"/>
+        </w:tabs>
+        <w:ind w:left="3600" w:hanging="360"/>
+      </w:pPr>
+      <w:rPr/>
+    </w:lvl>
+  </w:abstractNum>
+  <w:abstractNum w:abstractNumId="4">
     <w:lvl w:ilvl="0">
       <w:start w:val="1"/>
       <w:numFmt w:val="none"/>
@@ -1113,6 +1904,9 @@
   </w:num>
   <w:num w:numId="3">
     <w:abstractNumId w:val="3"/>
+  </w:num>
+  <w:num w:numId="4">
+    <w:abstractNumId w:val="4"/>
   </w:num>
 </w:numbering>
 </file>
@@ -1169,7 +1963,7 @@
     </w:rPr>
   </w:style>
   <w:style w:type="paragraph" w:styleId="TextBody">
-    <w:name w:val="Text Body"/>
+    <w:name w:val="Body Text"/>
     <w:basedOn w:val="Normal"/>
     <w:pPr>
       <w:spacing w:lineRule="auto" w:line="288" w:before="0" w:after="140"/>

</xml_diff>